<commit_message>
generate files for the official repository
</commit_message>
<xml_diff>
--- a/README.docx
+++ b/README.docx
@@ -951,7 +951,7 @@
               <a:graphicData uri="http://schemas.openxmlformats.org/drawingml/2006/picture">
                 <pic:pic>
                   <pic:nvPicPr>
-                    <pic:cNvPr descr="../res/Home%20Screen.png?raw=true?raw=true?raw=true?raw=true" id="41" name="Picture"/>
+                    <pic:cNvPr descr="../res/Home%20Screen.png" id="41" name="Picture"/>
                     <pic:cNvPicPr>
                       <a:picLocks noChangeArrowheads="1" noChangeAspect="1"/>
                     </pic:cNvPicPr>
@@ -996,7 +996,7 @@
               <a:graphicData uri="http://schemas.openxmlformats.org/drawingml/2006/picture">
                 <pic:pic>
                   <pic:nvPicPr>
-                    <pic:cNvPr descr="../res/Lumen%20Measurement.png?raw=true?raw=true?raw=true?raw=true" id="44" name="Picture"/>
+                    <pic:cNvPr descr="../res/Lumen%20Measurement.png" id="44" name="Picture"/>
                     <pic:cNvPicPr>
                       <a:picLocks noChangeArrowheads="1" noChangeAspect="1"/>
                     </pic:cNvPicPr>
@@ -1041,7 +1041,7 @@
               <a:graphicData uri="http://schemas.openxmlformats.org/drawingml/2006/picture">
                 <pic:pic>
                   <pic:nvPicPr>
-                    <pic:cNvPr descr="../res/Candela%20Measurement.png?raw=true?raw=true?raw=true?raw=true" id="47" name="Picture"/>
+                    <pic:cNvPr descr="../res/Candela%20Measurement.png" id="47" name="Picture"/>
                     <pic:cNvPicPr>
                       <a:picLocks noChangeArrowheads="1" noChangeAspect="1"/>
                     </pic:cNvPicPr>
@@ -1086,7 +1086,7 @@
               <a:graphicData uri="http://schemas.openxmlformats.org/drawingml/2006/picture">
                 <pic:pic>
                   <pic:nvPicPr>
-                    <pic:cNvPr descr="../res/Data%20Plotting%20and%20Logging.png?raw=true?raw=true?raw=true?raw=true" id="50" name="Picture"/>
+                    <pic:cNvPr descr="../res/Data%20Plotting%20and%20Logging.png" id="50" name="Picture"/>
                     <pic:cNvPicPr>
                       <a:picLocks noChangeArrowheads="1" noChangeAspect="1"/>
                     </pic:cNvPicPr>
@@ -1131,7 +1131,7 @@
               <a:graphicData uri="http://schemas.openxmlformats.org/drawingml/2006/picture">
                 <pic:pic>
                   <pic:nvPicPr>
-                    <pic:cNvPr descr="../res/Data%20Transfer.png?raw=true?raw=true?raw=true?raw=true" id="53" name="Picture"/>
+                    <pic:cNvPr descr="../res/Data%20Transfer.png" id="53" name="Picture"/>
                     <pic:cNvPicPr>
                       <a:picLocks noChangeArrowheads="1" noChangeAspect="1"/>
                     </pic:cNvPicPr>
@@ -1176,7 +1176,7 @@
               <a:graphicData uri="http://schemas.openxmlformats.org/drawingml/2006/picture">
                 <pic:pic>
                   <pic:nvPicPr>
-                    <pic:cNvPr descr="../res/Settings.png?raw=true?raw=true?raw=true?raw=true" id="56" name="Picture"/>
+                    <pic:cNvPr descr="../res/Settings.png" id="56" name="Picture"/>
                     <pic:cNvPicPr>
                       <a:picLocks noChangeArrowheads="1" noChangeAspect="1"/>
                     </pic:cNvPicPr>

</xml_diff>